<commit_message>
PDF Version of restructured added
</commit_message>
<xml_diff>
--- a/Resume_New_Restructured.docx
+++ b/Resume_New_Restructured.docx
@@ -20,8 +20,6 @@
           <w:szCs w:val="38"/>
         </w:rPr>
       </w:pPr>
-      <w:bookmarkStart w:id="0" w:name="_GoBack"/>
-      <w:bookmarkEnd w:id="0"/>
       <w:r>
         <w:rPr>
           <w:rFonts w:asciiTheme="majorHAnsi" w:hAnsiTheme="majorHAnsi"/>
@@ -1575,7 +1573,25 @@
           <w:szCs w:val="2"/>
         </w:rPr>
         <w:tab/>
-        <w:t xml:space="preserve">                                                                                                              </w:t>
+        <w:t xml:space="preserve">                                                                                                          </w:t>
+      </w:r>
+      <w:r>
+        <w:rPr>
+          <w:rFonts w:asciiTheme="majorHAnsi" w:hAnsiTheme="majorHAnsi"/>
+          <w:b/>
+          <w:sz w:val="2"/>
+          <w:szCs w:val="2"/>
+        </w:rPr>
+        <w:t xml:space="preserve">                 </w:t>
+      </w:r>
+      <w:r>
+        <w:rPr>
+          <w:rFonts w:asciiTheme="majorHAnsi" w:hAnsiTheme="majorHAnsi"/>
+          <w:b/>
+          <w:sz w:val="2"/>
+          <w:szCs w:val="2"/>
+        </w:rPr>
+        <w:t xml:space="preserve">    </w:t>
       </w:r>
       <w:r>
         <w:rPr>
@@ -1636,6 +1652,14 @@
         </w:rPr>
         <w:tab/>
         <w:t xml:space="preserve">                                                                             </w:t>
+      </w:r>
+      <w:r>
+        <w:rPr>
+          <w:rFonts w:asciiTheme="majorHAnsi" w:hAnsiTheme="majorHAnsi"/>
+          <w:sz w:val="2"/>
+          <w:szCs w:val="2"/>
+        </w:rPr>
+        <w:t xml:space="preserve">             </w:t>
       </w:r>
       <w:r>
         <w:rPr>
@@ -1861,26 +1885,14 @@
           <w:szCs w:val="20"/>
         </w:rPr>
       </w:pPr>
-      <w:proofErr w:type="spellStart"/>
-      <w:proofErr w:type="gramStart"/>
-      <w:r>
-        <w:rPr>
-          <w:rFonts w:asciiTheme="majorHAnsi" w:hAnsiTheme="majorHAnsi"/>
-          <w:b/>
-          <w:sz w:val="20"/>
-          <w:szCs w:val="20"/>
-        </w:rPr>
-        <w:t>Fedcentric</w:t>
-      </w:r>
-      <w:proofErr w:type="spellEnd"/>
-      <w:r>
-        <w:rPr>
-          <w:rFonts w:asciiTheme="majorHAnsi" w:hAnsiTheme="majorHAnsi"/>
-          <w:b/>
-          <w:sz w:val="20"/>
-          <w:szCs w:val="20"/>
-        </w:rPr>
-        <w:t xml:space="preserve"> Technologies, LLC</w:t>
+      <w:r>
+        <w:rPr>
+          <w:rFonts w:asciiTheme="majorHAnsi" w:hAnsiTheme="majorHAnsi"/>
+          <w:b/>
+          <w:sz w:val="20"/>
+          <w:szCs w:val="20"/>
+        </w:rPr>
+        <w:t>Fedcentric Technologies, LLC</w:t>
       </w:r>
       <w:r>
         <w:rPr>
@@ -1891,7 +1903,6 @@
         </w:rPr>
         <w:t>.</w:t>
       </w:r>
-      <w:proofErr w:type="gramEnd"/>
       <w:r>
         <w:rPr>
           <w:rFonts w:asciiTheme="majorHAnsi" w:hAnsiTheme="majorHAnsi"/>
@@ -2085,6 +2096,15 @@
         </w:rPr>
         <w:tab/>
         <w:t xml:space="preserve"> </w:t>
+      </w:r>
+      <w:r>
+        <w:rPr>
+          <w:rFonts w:asciiTheme="majorHAnsi" w:hAnsiTheme="majorHAnsi"/>
+          <w:b/>
+          <w:sz w:val="2"/>
+          <w:szCs w:val="2"/>
+        </w:rPr>
+        <w:t xml:space="preserve">              </w:t>
       </w:r>
       <w:r>
         <w:rPr>
@@ -2442,7 +2462,6 @@
           <w:sz w:val="20"/>
         </w:rPr>
       </w:pPr>
-      <w:proofErr w:type="spellStart"/>
       <w:r>
         <w:rPr>
           <w:rFonts w:asciiTheme="majorHAnsi" w:eastAsia="ＭＳ 明朝" w:hAnsiTheme="majorHAnsi"/>
@@ -2451,7 +2470,8 @@
         </w:rPr>
         <w:t>Quarknet</w:t>
       </w:r>
-      <w:proofErr w:type="spellEnd"/>
+      <w:bookmarkStart w:id="0" w:name="_GoBack"/>
+      <w:bookmarkEnd w:id="0"/>
       <w:r>
         <w:rPr>
           <w:rFonts w:asciiTheme="majorHAnsi" w:eastAsia="ＭＳ 明朝" w:hAnsiTheme="majorHAnsi"/>
@@ -2581,23 +2601,7 @@
           <w:rFonts w:asciiTheme="majorHAnsi" w:eastAsia="ＭＳ 明朝" w:hAnsiTheme="majorHAnsi"/>
           <w:sz w:val="20"/>
         </w:rPr>
-        <w:t xml:space="preserve">Used software from </w:t>
-      </w:r>
-      <w:proofErr w:type="spellStart"/>
-      <w:r>
-        <w:rPr>
-          <w:rFonts w:asciiTheme="majorHAnsi" w:eastAsia="ＭＳ 明朝" w:hAnsiTheme="majorHAnsi"/>
-          <w:sz w:val="20"/>
-        </w:rPr>
-        <w:t>Quarknet</w:t>
-      </w:r>
-      <w:proofErr w:type="spellEnd"/>
-      <w:r>
-        <w:rPr>
-          <w:rFonts w:asciiTheme="majorHAnsi" w:eastAsia="ＭＳ 明朝" w:hAnsiTheme="majorHAnsi"/>
-          <w:sz w:val="20"/>
-        </w:rPr>
-        <w:t xml:space="preserve"> to gather data and record findings</w:t>
+        <w:t>Used software from Quarknet to gather data and record findings</w:t>
       </w:r>
     </w:p>
     <w:sectPr>
@@ -6939,7 +6943,7 @@
 </file>
 
 <file path=customXml/itemProps1.xml><?xml version="1.0" encoding="utf-8"?>
-<ds:datastoreItem xmlns:ds="http://schemas.openxmlformats.org/officeDocument/2006/customXml" ds:itemID="{63BE5744-986D-1441-BDCC-52A94AFAA02F}">
+<ds:datastoreItem xmlns:ds="http://schemas.openxmlformats.org/officeDocument/2006/customXml" ds:itemID="{B32BCC93-E063-354B-A859-1A522A68F387}">
   <ds:schemaRefs>
     <ds:schemaRef ds:uri="http://schemas.openxmlformats.org/officeDocument/2006/bibliography"/>
   </ds:schemaRefs>

</xml_diff>

<commit_message>
Fall 2016 update no.1
</commit_message>
<xml_diff>
--- a/Resume_New_Restructured.docx
+++ b/Resume_New_Restructured.docx
@@ -134,8 +134,10 @@
         <w:contextualSpacing/>
         <w:jc w:val="center"/>
         <w:rPr>
-          <w:rStyle w:val="Hyperlink"/>
-          <w:rFonts w:asciiTheme="majorHAnsi" w:hAnsiTheme="majorHAnsi"/>
+          <w:rFonts w:asciiTheme="majorHAnsi" w:hAnsiTheme="majorHAnsi"/>
+          <w:color w:val="0000FF"/>
+          <w:sz w:val="20"/>
+          <w:u w:val="single"/>
         </w:rPr>
       </w:pPr>
       <w:hyperlink r:id="rId9" w:history="1">
@@ -154,7 +156,6 @@
           <w:rFonts w:asciiTheme="majorHAnsi" w:hAnsiTheme="majorHAnsi"/>
           <w:bCs/>
           <w:sz w:val="20"/>
-          <w:szCs w:val="20"/>
         </w:rPr>
         <w:t xml:space="preserve"> </w:t>
       </w:r>
@@ -163,7 +164,6 @@
           <w:rFonts w:asciiTheme="majorHAnsi" w:hAnsiTheme="majorHAnsi"/>
           <w:bCs/>
           <w:sz w:val="20"/>
-          <w:szCs w:val="20"/>
         </w:rPr>
         <w:t xml:space="preserve">| </w:t>
       </w:r>
@@ -172,14 +172,7 @@
           <w:rFonts w:asciiTheme="majorHAnsi" w:eastAsia="ＭＳ 明朝" w:hAnsiTheme="majorHAnsi"/>
           <w:sz w:val="20"/>
         </w:rPr>
-        <w:t>202</w:t>
-      </w:r>
-      <w:r>
-        <w:rPr>
-          <w:rFonts w:asciiTheme="majorHAnsi" w:eastAsia="ＭＳ 明朝" w:hAnsiTheme="majorHAnsi"/>
-          <w:sz w:val="20"/>
-        </w:rPr>
-        <w:t>-830-8979</w:t>
+        <w:t>202-830-8979</w:t>
       </w:r>
       <w:r>
         <w:rPr>
@@ -223,7 +216,6 @@
         <w:rPr>
           <w:rFonts w:asciiTheme="majorHAnsi" w:hAnsiTheme="majorHAnsi"/>
           <w:sz w:val="20"/>
-          <w:szCs w:val="20"/>
         </w:rPr>
         <w:t xml:space="preserve">| </w:t>
       </w:r>
@@ -232,28 +224,11 @@
           <w:rPr>
             <w:rStyle w:val="Hyperlink"/>
             <w:rFonts w:asciiTheme="majorHAnsi" w:hAnsiTheme="majorHAnsi"/>
+            <w:sz w:val="20"/>
           </w:rPr>
           <w:t>Github</w:t>
         </w:r>
       </w:hyperlink>
-      <w:bookmarkStart w:id="0" w:name="_GoBack"/>
-      <w:bookmarkEnd w:id="0"/>
-    </w:p>
-    <w:p>
-      <w:pPr>
-        <w:pStyle w:val="NoSpacing1"/>
-        <w:tabs>
-          <w:tab w:val="right" w:pos="10627"/>
-        </w:tabs>
-        <w:spacing w:after="4"/>
-        <w:contextualSpacing/>
-        <w:jc w:val="center"/>
-        <w:rPr>
-          <w:rFonts w:asciiTheme="majorHAnsi" w:hAnsiTheme="majorHAnsi"/>
-          <w:sz w:val="20"/>
-          <w:szCs w:val="20"/>
-        </w:rPr>
-      </w:pPr>
     </w:p>
     <w:p>
       <w:pPr>
@@ -344,7 +319,6 @@
           <w:rFonts w:asciiTheme="majorHAnsi" w:hAnsiTheme="majorHAnsi"/>
           <w:b/>
           <w:bCs/>
-          <w:sz w:val="20"/>
           <w:szCs w:val="24"/>
         </w:rPr>
       </w:pPr>
@@ -353,7 +327,6 @@
           <w:rFonts w:asciiTheme="majorHAnsi" w:hAnsiTheme="majorHAnsi"/>
           <w:b/>
           <w:bCs/>
-          <w:sz w:val="20"/>
           <w:szCs w:val="24"/>
         </w:rPr>
         <w:t>EDUCATION</w:t>
@@ -448,6 +421,7 @@
       <w:r>
         <w:rPr>
           <w:rFonts w:asciiTheme="majorHAnsi" w:hAnsiTheme="majorHAnsi"/>
+          <w:i/>
           <w:sz w:val="20"/>
           <w:szCs w:val="20"/>
         </w:rPr>
@@ -456,6 +430,7 @@
       <w:r>
         <w:rPr>
           <w:rFonts w:asciiTheme="majorHAnsi" w:hAnsiTheme="majorHAnsi"/>
+          <w:i/>
           <w:sz w:val="20"/>
           <w:szCs w:val="20"/>
         </w:rPr>
@@ -464,6 +439,7 @@
       <w:r>
         <w:rPr>
           <w:rFonts w:asciiTheme="majorHAnsi" w:hAnsiTheme="majorHAnsi"/>
+          <w:i/>
           <w:sz w:val="20"/>
           <w:szCs w:val="20"/>
         </w:rPr>
@@ -535,6 +511,15 @@
       <w:r>
         <w:rPr>
           <w:rFonts w:asciiTheme="majorHAnsi" w:hAnsiTheme="majorHAnsi"/>
+          <w:bCs/>
+          <w:sz w:val="20"/>
+          <w:szCs w:val="20"/>
+        </w:rPr>
+        <w:t xml:space="preserve"> with Data Science Specialization</w:t>
+      </w:r>
+      <w:r>
+        <w:rPr>
+          <w:rFonts w:asciiTheme="majorHAnsi" w:hAnsiTheme="majorHAnsi"/>
           <w:sz w:val="20"/>
           <w:szCs w:val="20"/>
         </w:rPr>
@@ -543,6 +528,7 @@
       <w:r>
         <w:rPr>
           <w:rFonts w:asciiTheme="majorHAnsi" w:hAnsiTheme="majorHAnsi"/>
+          <w:i/>
           <w:sz w:val="20"/>
           <w:szCs w:val="20"/>
         </w:rPr>
@@ -551,6 +537,7 @@
       <w:r>
         <w:rPr>
           <w:rFonts w:asciiTheme="majorHAnsi" w:hAnsiTheme="majorHAnsi"/>
+          <w:i/>
           <w:sz w:val="20"/>
           <w:szCs w:val="20"/>
         </w:rPr>
@@ -559,6 +546,7 @@
       <w:r>
         <w:rPr>
           <w:rFonts w:asciiTheme="majorHAnsi" w:hAnsiTheme="majorHAnsi"/>
+          <w:i/>
           <w:sz w:val="20"/>
           <w:szCs w:val="20"/>
         </w:rPr>
@@ -567,6 +555,7 @@
       <w:r>
         <w:rPr>
           <w:rFonts w:asciiTheme="majorHAnsi" w:hAnsiTheme="majorHAnsi"/>
+          <w:i/>
           <w:sz w:val="20"/>
           <w:szCs w:val="20"/>
         </w:rPr>
@@ -636,6 +625,7 @@
         <w:contextualSpacing/>
         <w:rPr>
           <w:rFonts w:asciiTheme="majorHAnsi" w:hAnsiTheme="majorHAnsi"/>
+          <w:i/>
           <w:sz w:val="20"/>
           <w:szCs w:val="20"/>
         </w:rPr>
@@ -655,7 +645,7 @@
           <w:sz w:val="20"/>
           <w:szCs w:val="20"/>
         </w:rPr>
-        <w:t xml:space="preserve">: Public Leadership Living and Learning Community </w:t>
+        <w:t>: Public Leadership</w:t>
       </w:r>
       <w:r>
         <w:rPr>
@@ -664,6 +654,14 @@
           <w:szCs w:val="20"/>
         </w:rPr>
         <w:tab/>
+      </w:r>
+      <w:r>
+        <w:rPr>
+          <w:rFonts w:asciiTheme="majorHAnsi" w:hAnsiTheme="majorHAnsi"/>
+          <w:i/>
+          <w:sz w:val="20"/>
+          <w:szCs w:val="20"/>
+        </w:rPr>
         <w:t>Citation Anticipated: May 2017</w:t>
       </w:r>
     </w:p>
@@ -918,6 +916,16 @@
           <w:szCs w:val="20"/>
         </w:rPr>
         <w:t>, Git</w:t>
+      </w:r>
+      <w:bookmarkStart w:id="0" w:name="_GoBack"/>
+      <w:bookmarkEnd w:id="0"/>
+      <w:r>
+        <w:rPr>
+          <w:rFonts w:asciiTheme="majorHAnsi" w:hAnsiTheme="majorHAnsi"/>
+          <w:sz w:val="20"/>
+          <w:szCs w:val="20"/>
+        </w:rPr>
+        <w:t>, JSON</w:t>
       </w:r>
     </w:p>
     <w:p>
@@ -936,7 +944,6 @@
         <w:rPr>
           <w:rFonts w:asciiTheme="majorHAnsi" w:hAnsiTheme="majorHAnsi"/>
           <w:b/>
-          <w:sz w:val="20"/>
           <w:szCs w:val="24"/>
         </w:rPr>
       </w:pPr>
@@ -944,7 +951,6 @@
         <w:rPr>
           <w:rFonts w:asciiTheme="majorHAnsi" w:hAnsiTheme="majorHAnsi"/>
           <w:b/>
-          <w:sz w:val="20"/>
           <w:szCs w:val="24"/>
         </w:rPr>
         <w:t>PROJECTS</w:t>
@@ -995,6 +1001,7 @@
       <w:r>
         <w:rPr>
           <w:rFonts w:asciiTheme="majorHAnsi" w:hAnsiTheme="majorHAnsi"/>
+          <w:i/>
           <w:sz w:val="20"/>
           <w:szCs w:val="20"/>
         </w:rPr>
@@ -1109,6 +1116,7 @@
           </w:rPr>
           <w:id w:val="-1171563195"/>
         </w:sdtPr>
+        <w:sdtEndPr/>
         <w:sdtContent>
           <w:r>
             <w:rPr>
@@ -1116,7 +1124,23 @@
               <w:b/>
               <w:sz w:val="20"/>
             </w:rPr>
-            <w:t>SalesForce HTML/CSS Restructure for Networking components</w:t>
+            <w:t xml:space="preserve">SalesForce HTML/CSS Restructure for </w:t>
+          </w:r>
+          <w:r>
+            <w:rPr>
+              <w:rFonts w:asciiTheme="majorHAnsi" w:eastAsia="ＭＳ 明朝" w:hAnsiTheme="majorHAnsi"/>
+              <w:b/>
+              <w:sz w:val="20"/>
+            </w:rPr>
+            <w:t>networking</w:t>
+          </w:r>
+          <w:r>
+            <w:rPr>
+              <w:rFonts w:asciiTheme="majorHAnsi" w:eastAsia="ＭＳ 明朝" w:hAnsiTheme="majorHAnsi"/>
+              <w:b/>
+              <w:sz w:val="20"/>
+            </w:rPr>
+            <w:t xml:space="preserve"> components</w:t>
           </w:r>
         </w:sdtContent>
       </w:sdt>
@@ -1128,14 +1152,6 @@
           <w:szCs w:val="20"/>
         </w:rPr>
         <w:tab/>
-      </w:r>
-      <w:r>
-        <w:rPr>
-          <w:rFonts w:asciiTheme="majorHAnsi" w:hAnsiTheme="majorHAnsi"/>
-          <w:sz w:val="20"/>
-          <w:szCs w:val="20"/>
-        </w:rPr>
-        <w:t>Hughes Network Systems</w:t>
       </w:r>
     </w:p>
     <w:p>
@@ -1182,6 +1198,7 @@
           </w:rPr>
           <w:id w:val="-862284677"/>
         </w:sdtPr>
+        <w:sdtEndPr/>
         <w:sdtContent>
           <w:r>
             <w:rPr>
@@ -1202,14 +1219,6 @@
         </w:rPr>
         <w:tab/>
       </w:r>
-      <w:r>
-        <w:rPr>
-          <w:rFonts w:asciiTheme="majorHAnsi" w:hAnsiTheme="majorHAnsi"/>
-          <w:sz w:val="20"/>
-          <w:szCs w:val="20"/>
-        </w:rPr>
-        <w:t>Hughes Network Systems</w:t>
-      </w:r>
     </w:p>
     <w:p>
       <w:pPr>
@@ -1227,23 +1236,33 @@
           <w:sz w:val="20"/>
           <w:szCs w:val="20"/>
         </w:rPr>
-        <w:t>Learned SQL in order to do culminating project to manage the database on different network configuration and flavors</w:t>
+        <w:t>Learned SQL in order to complete</w:t>
+      </w:r>
+      <w:r>
+        <w:rPr>
+          <w:rFonts w:asciiTheme="majorHAnsi" w:eastAsia="Times New Roman" w:hAnsiTheme="majorHAnsi"/>
+          <w:sz w:val="20"/>
+          <w:szCs w:val="20"/>
+        </w:rPr>
+        <w:t xml:space="preserve"> culminating project to manage the database on different network configuration and flavors</w:t>
       </w:r>
     </w:p>
     <w:p>
       <w:pPr>
+        <w:pBdr>
+          <w:bottom w:val="single" w:sz="4" w:space="1" w:color="auto"/>
+        </w:pBdr>
         <w:tabs>
           <w:tab w:val="right" w:pos="10627"/>
         </w:tabs>
         <w:autoSpaceDE w:val="0"/>
         <w:autoSpaceDN w:val="0"/>
         <w:adjustRightInd w:val="0"/>
-        <w:spacing w:before="20" w:after="4" w:line="240" w:lineRule="auto"/>
+        <w:spacing w:after="4" w:line="240" w:lineRule="auto"/>
         <w:contextualSpacing/>
         <w:rPr>
-          <w:rFonts w:asciiTheme="majorHAnsi" w:hAnsiTheme="majorHAnsi"/>
-          <w:sz w:val="20"/>
-          <w:szCs w:val="20"/>
+          <w:rFonts w:asciiTheme="majorHAnsi" w:eastAsia="ＭＳ 明朝" w:hAnsiTheme="majorHAnsi"/>
+          <w:sz w:val="20"/>
         </w:rPr>
       </w:pPr>
       <w:sdt>
@@ -1261,71 +1280,25 @@
               <w:b/>
               <w:sz w:val="20"/>
             </w:rPr>
-            <w:t>Article Summarizer</w:t>
-          </w:r>
-          <w:r>
-            <w:rPr>
-              <w:rFonts w:asciiTheme="majorHAnsi" w:eastAsia="ＭＳ 明朝" w:hAnsiTheme="majorHAnsi"/>
-              <w:b/>
-              <w:sz w:val="20"/>
-            </w:rPr>
-            <w:t xml:space="preserve"> (Superizer 2.0)</w:t>
+            <w:t>Article Summarizer (Superizer 2.0)</w:t>
           </w:r>
         </w:sdtContent>
       </w:sdt>
       <w:r>
         <w:rPr>
-          <w:rFonts w:asciiTheme="majorHAnsi" w:hAnsiTheme="majorHAnsi"/>
+          <w:rFonts w:asciiTheme="majorHAnsi" w:eastAsia="ＭＳ 明朝" w:hAnsiTheme="majorHAnsi"/>
           <w:b/>
           <w:sz w:val="20"/>
-          <w:szCs w:val="20"/>
         </w:rPr>
         <w:tab/>
       </w:r>
       <w:r>
         <w:rPr>
-          <w:rFonts w:asciiTheme="majorHAnsi" w:hAnsiTheme="majorHAnsi"/>
-          <w:sz w:val="20"/>
-          <w:szCs w:val="20"/>
+          <w:rFonts w:asciiTheme="majorHAnsi" w:eastAsia="ＭＳ 明朝" w:hAnsiTheme="majorHAnsi"/>
+          <w:i/>
+          <w:sz w:val="20"/>
         </w:rPr>
         <w:t>Capital One</w:t>
-      </w:r>
-    </w:p>
-    <w:p>
-      <w:pPr>
-        <w:tabs>
-          <w:tab w:val="right" w:pos="10627"/>
-        </w:tabs>
-        <w:autoSpaceDE w:val="0"/>
-        <w:autoSpaceDN w:val="0"/>
-        <w:adjustRightInd w:val="0"/>
-        <w:spacing w:before="20" w:after="4" w:line="240" w:lineRule="auto"/>
-        <w:contextualSpacing/>
-        <w:rPr>
-          <w:rFonts w:asciiTheme="majorHAnsi" w:eastAsia="ＭＳ 明朝" w:hAnsiTheme="majorHAnsi"/>
-          <w:sz w:val="20"/>
-        </w:rPr>
-      </w:pPr>
-      <w:r>
-        <w:rPr>
-          <w:rFonts w:asciiTheme="majorHAnsi" w:eastAsia="ＭＳ 明朝" w:hAnsiTheme="majorHAnsi"/>
-          <w:sz w:val="20"/>
-        </w:rPr>
-        <w:t>Developed an Article Summarizer in resp</w:t>
-      </w:r>
-      <w:r>
-        <w:rPr>
-          <w:rFonts w:asciiTheme="majorHAnsi" w:eastAsia="ＭＳ 明朝" w:hAnsiTheme="majorHAnsi"/>
-          <w:sz w:val="20"/>
-        </w:rPr>
-        <w:t>onse to the Capital One coding c</w:t>
-      </w:r>
-      <w:r>
-        <w:rPr>
-          <w:rFonts w:asciiTheme="majorHAnsi" w:eastAsia="ＭＳ 明朝" w:hAnsiTheme="majorHAnsi"/>
-          <w:sz w:val="20"/>
-        </w:rPr>
-        <w:t xml:space="preserve">hallenge </w:t>
       </w:r>
     </w:p>
     <w:p>
@@ -1342,102 +1315,16 @@
         <w:spacing w:after="4" w:line="240" w:lineRule="auto"/>
         <w:contextualSpacing/>
         <w:rPr>
-          <w:rFonts w:asciiTheme="majorHAnsi" w:hAnsiTheme="majorHAnsi"/>
-          <w:b/>
-          <w:sz w:val="16"/>
-          <w:szCs w:val="20"/>
-        </w:rPr>
-      </w:pPr>
-      <w:r>
-        <w:rPr>
-          <w:rFonts w:asciiTheme="majorHAnsi" w:hAnsiTheme="majorHAnsi"/>
-          <w:b/>
-          <w:sz w:val="20"/>
-          <w:szCs w:val="24"/>
-        </w:rPr>
-        <w:t>SKILLS</w:t>
-      </w:r>
-    </w:p>
-    <w:p>
-      <w:pPr>
-        <w:spacing w:after="4" w:line="240" w:lineRule="auto"/>
-        <w:contextualSpacing/>
-        <w:rPr>
-          <w:rFonts w:asciiTheme="majorHAnsi" w:eastAsia="ＭＳ 明朝" w:hAnsiTheme="majorHAnsi"/>
-          <w:sz w:val="20"/>
-        </w:rPr>
-      </w:pPr>
-      <w:r>
-        <w:rPr>
-          <w:rFonts w:asciiTheme="majorHAnsi" w:eastAsia="ＭＳ 明朝" w:hAnsiTheme="majorHAnsi"/>
-          <w:b/>
-          <w:sz w:val="20"/>
-        </w:rPr>
-        <w:t>Proficient</w:t>
-      </w:r>
-      <w:r>
-        <w:rPr>
-          <w:rFonts w:asciiTheme="majorHAnsi" w:eastAsia="ＭＳ 明朝" w:hAnsiTheme="majorHAnsi"/>
-          <w:sz w:val="20"/>
-        </w:rPr>
-        <w:t>: C</w:t>
-      </w:r>
-      <w:r>
-        <w:rPr>
-          <w:rFonts w:asciiTheme="majorHAnsi" w:eastAsia="ＭＳ 明朝" w:hAnsiTheme="majorHAnsi"/>
-          <w:sz w:val="20"/>
-        </w:rPr>
-        <w:t>, Java, Android Development, HTML, CSS, and Git</w:t>
-      </w:r>
-    </w:p>
-    <w:p>
-      <w:pPr>
-        <w:spacing w:after="4" w:line="240" w:lineRule="auto"/>
-        <w:contextualSpacing/>
-        <w:rPr>
-          <w:rFonts w:asciiTheme="majorHAnsi" w:eastAsia="ＭＳ 明朝" w:hAnsiTheme="majorHAnsi"/>
-          <w:sz w:val="20"/>
-        </w:rPr>
-      </w:pPr>
-      <w:r>
-        <w:rPr>
-          <w:rFonts w:asciiTheme="majorHAnsi" w:eastAsia="ＭＳ 明朝" w:hAnsiTheme="majorHAnsi"/>
-          <w:b/>
-          <w:sz w:val="20"/>
-        </w:rPr>
-        <w:t xml:space="preserve">Basic: </w:t>
-      </w:r>
-      <w:r>
-        <w:rPr>
-          <w:rFonts w:asciiTheme="majorHAnsi" w:eastAsia="ＭＳ 明朝" w:hAnsiTheme="majorHAnsi"/>
-          <w:sz w:val="20"/>
-        </w:rPr>
-        <w:t>C#, Arduino, JavaScript, Python, R, SalesForce/VisualForce, VBA, and SQL</w:t>
-      </w:r>
-    </w:p>
-    <w:p>
-      <w:pPr>
-        <w:spacing w:after="4" w:line="240" w:lineRule="auto"/>
-        <w:contextualSpacing/>
-        <w:rPr>
-          <w:rFonts w:asciiTheme="majorHAnsi" w:eastAsia="ＭＳ 明朝" w:hAnsiTheme="majorHAnsi"/>
-          <w:sz w:val="20"/>
-        </w:rPr>
-      </w:pPr>
-      <w:r>
-        <w:rPr>
-          <w:rFonts w:asciiTheme="majorHAnsi" w:eastAsia="ＭＳ 明朝" w:hAnsiTheme="majorHAnsi"/>
-          <w:b/>
-          <w:sz w:val="20"/>
-        </w:rPr>
-        <w:t xml:space="preserve">Applications: </w:t>
-      </w:r>
-      <w:r>
-        <w:rPr>
-          <w:rFonts w:asciiTheme="majorHAnsi" w:eastAsia="ＭＳ 明朝" w:hAnsiTheme="majorHAnsi"/>
-          <w:sz w:val="20"/>
-        </w:rPr>
-        <w:t>Photoshop, Microsoft Office, Auto CAD, Unity, Eclipse, Sony Vegas, and Android Studio</w:t>
+          <w:rFonts w:asciiTheme="majorHAnsi" w:eastAsia="ＭＳ 明朝" w:hAnsiTheme="majorHAnsi"/>
+          <w:sz w:val="20"/>
+        </w:rPr>
+      </w:pPr>
+      <w:r>
+        <w:rPr>
+          <w:rFonts w:asciiTheme="majorHAnsi" w:eastAsia="ＭＳ 明朝" w:hAnsiTheme="majorHAnsi"/>
+          <w:sz w:val="20"/>
+        </w:rPr>
+        <w:t>Developed an Article Summarizer Android App in response to the Capital One Summit coding challenge. Made use of Natural Language Processing API’s and Text Rank algorithms to summarize any article sent in.</w:t>
       </w:r>
     </w:p>
     <w:p>
@@ -1454,17 +1341,206 @@
         <w:spacing w:after="4" w:line="240" w:lineRule="auto"/>
         <w:contextualSpacing/>
         <w:rPr>
-          <w:rFonts w:asciiTheme="majorHAnsi" w:hAnsiTheme="majorHAnsi"/>
+          <w:rFonts w:asciiTheme="majorHAnsi" w:eastAsia="ＭＳ 明朝" w:hAnsiTheme="majorHAnsi"/>
+          <w:sz w:val="20"/>
+        </w:rPr>
+      </w:pPr>
+      <w:sdt>
+        <w:sdtPr>
+          <w:rPr>
+            <w:rFonts w:asciiTheme="majorHAnsi" w:eastAsia="ＭＳ 明朝" w:hAnsiTheme="majorHAnsi"/>
+            <w:sz w:val="20"/>
+          </w:rPr>
+          <w:id w:val="1979488359"/>
+        </w:sdtPr>
+        <w:sdtContent>
+          <w:r>
+            <w:rPr>
+              <w:rFonts w:asciiTheme="majorHAnsi" w:eastAsia="ＭＳ 明朝" w:hAnsiTheme="majorHAnsi"/>
+              <w:b/>
+              <w:sz w:val="20"/>
+            </w:rPr>
+            <w:t>Code2040 Coding Challenge</w:t>
+          </w:r>
+        </w:sdtContent>
+      </w:sdt>
+      <w:r>
+        <w:rPr>
+          <w:rFonts w:asciiTheme="majorHAnsi" w:eastAsia="ＭＳ 明朝" w:hAnsiTheme="majorHAnsi"/>
           <w:b/>
           <w:sz w:val="20"/>
+        </w:rPr>
+        <w:tab/>
+      </w:r>
+      <w:r>
+        <w:rPr>
+          <w:rFonts w:asciiTheme="majorHAnsi" w:eastAsia="ＭＳ 明朝" w:hAnsiTheme="majorHAnsi"/>
+          <w:i/>
+          <w:sz w:val="20"/>
+        </w:rPr>
+        <w:t>Code2040</w:t>
+      </w:r>
+    </w:p>
+    <w:p>
+      <w:pPr>
+        <w:pBdr>
+          <w:bottom w:val="single" w:sz="4" w:space="1" w:color="auto"/>
+        </w:pBdr>
+        <w:tabs>
+          <w:tab w:val="right" w:pos="10627"/>
+        </w:tabs>
+        <w:autoSpaceDE w:val="0"/>
+        <w:autoSpaceDN w:val="0"/>
+        <w:adjustRightInd w:val="0"/>
+        <w:spacing w:after="4" w:line="240" w:lineRule="auto"/>
+        <w:contextualSpacing/>
+        <w:rPr>
+          <w:rFonts w:asciiTheme="majorHAnsi" w:eastAsia="ＭＳ 明朝" w:hAnsiTheme="majorHAnsi"/>
+          <w:sz w:val="20"/>
+        </w:rPr>
+      </w:pPr>
+      <w:r>
+        <w:rPr>
+          <w:rFonts w:asciiTheme="majorHAnsi" w:eastAsia="ＭＳ 明朝" w:hAnsiTheme="majorHAnsi"/>
+          <w:sz w:val="20"/>
+        </w:rPr>
+        <w:t>Completed an API challenge that tasked applicants to understand JSON objects and web servlets.</w:t>
+      </w:r>
+    </w:p>
+    <w:p>
+      <w:pPr>
+        <w:pBdr>
+          <w:bottom w:val="single" w:sz="4" w:space="1" w:color="auto"/>
+        </w:pBdr>
+        <w:tabs>
+          <w:tab w:val="right" w:pos="10627"/>
+        </w:tabs>
+        <w:autoSpaceDE w:val="0"/>
+        <w:autoSpaceDN w:val="0"/>
+        <w:adjustRightInd w:val="0"/>
+        <w:spacing w:after="4" w:line="240" w:lineRule="auto"/>
+        <w:contextualSpacing/>
+        <w:rPr>
+          <w:rFonts w:asciiTheme="majorHAnsi" w:hAnsiTheme="majorHAnsi"/>
+          <w:b/>
+          <w:sz w:val="18"/>
+          <w:szCs w:val="20"/>
+        </w:rPr>
+      </w:pPr>
+      <w:r>
+        <w:rPr>
+          <w:rFonts w:asciiTheme="majorHAnsi" w:hAnsiTheme="majorHAnsi"/>
+          <w:b/>
           <w:szCs w:val="24"/>
         </w:rPr>
-      </w:pPr>
-      <w:r>
-        <w:rPr>
-          <w:rFonts w:asciiTheme="majorHAnsi" w:hAnsiTheme="majorHAnsi"/>
+        <w:t>SKILLS</w:t>
+      </w:r>
+    </w:p>
+    <w:p>
+      <w:pPr>
+        <w:spacing w:after="4" w:line="240" w:lineRule="auto"/>
+        <w:contextualSpacing/>
+        <w:rPr>
+          <w:rFonts w:asciiTheme="majorHAnsi" w:eastAsia="ＭＳ 明朝" w:hAnsiTheme="majorHAnsi"/>
+          <w:sz w:val="20"/>
+        </w:rPr>
+      </w:pPr>
+      <w:r>
+        <w:rPr>
+          <w:rFonts w:asciiTheme="majorHAnsi" w:eastAsia="ＭＳ 明朝" w:hAnsiTheme="majorHAnsi"/>
           <w:b/>
           <w:sz w:val="20"/>
+        </w:rPr>
+        <w:t>Proficient</w:t>
+      </w:r>
+      <w:r>
+        <w:rPr>
+          <w:rFonts w:asciiTheme="majorHAnsi" w:eastAsia="ＭＳ 明朝" w:hAnsiTheme="majorHAnsi"/>
+          <w:sz w:val="20"/>
+        </w:rPr>
+        <w:t>: C</w:t>
+      </w:r>
+      <w:r>
+        <w:rPr>
+          <w:rFonts w:asciiTheme="majorHAnsi" w:eastAsia="ＭＳ 明朝" w:hAnsiTheme="majorHAnsi"/>
+          <w:sz w:val="20"/>
+        </w:rPr>
+        <w:t>, Java, Android Development, HTML, CSS, and Git</w:t>
+      </w:r>
+    </w:p>
+    <w:p>
+      <w:pPr>
+        <w:spacing w:after="4" w:line="240" w:lineRule="auto"/>
+        <w:contextualSpacing/>
+        <w:rPr>
+          <w:rFonts w:asciiTheme="majorHAnsi" w:eastAsia="ＭＳ 明朝" w:hAnsiTheme="majorHAnsi"/>
+          <w:sz w:val="20"/>
+        </w:rPr>
+      </w:pPr>
+      <w:r>
+        <w:rPr>
+          <w:rFonts w:asciiTheme="majorHAnsi" w:eastAsia="ＭＳ 明朝" w:hAnsiTheme="majorHAnsi"/>
+          <w:b/>
+          <w:sz w:val="20"/>
+        </w:rPr>
+        <w:t xml:space="preserve">Basic: </w:t>
+      </w:r>
+      <w:r>
+        <w:rPr>
+          <w:rFonts w:asciiTheme="majorHAnsi" w:eastAsia="ＭＳ 明朝" w:hAnsiTheme="majorHAnsi"/>
+          <w:sz w:val="20"/>
+        </w:rPr>
+        <w:t>C#, Arduino, JavaScript, Python, R, SalesForce/VisualForce, VBA, and SQL</w:t>
+      </w:r>
+    </w:p>
+    <w:p>
+      <w:pPr>
+        <w:spacing w:after="4" w:line="240" w:lineRule="auto"/>
+        <w:contextualSpacing/>
+        <w:rPr>
+          <w:rFonts w:asciiTheme="majorHAnsi" w:eastAsia="ＭＳ 明朝" w:hAnsiTheme="majorHAnsi"/>
+          <w:sz w:val="20"/>
+        </w:rPr>
+      </w:pPr>
+      <w:r>
+        <w:rPr>
+          <w:rFonts w:asciiTheme="majorHAnsi" w:eastAsia="ＭＳ 明朝" w:hAnsiTheme="majorHAnsi"/>
+          <w:b/>
+          <w:sz w:val="20"/>
+        </w:rPr>
+        <w:t xml:space="preserve">Applications: </w:t>
+      </w:r>
+      <w:r>
+        <w:rPr>
+          <w:rFonts w:asciiTheme="majorHAnsi" w:eastAsia="ＭＳ 明朝" w:hAnsiTheme="majorHAnsi"/>
+          <w:sz w:val="20"/>
+        </w:rPr>
+        <w:t>Photoshop, Microsoft Office, Auto CAD, Unity, Eclipse, Sony Vegas, and Android Studio</w:t>
+      </w:r>
+    </w:p>
+    <w:p>
+      <w:pPr>
+        <w:pBdr>
+          <w:bottom w:val="single" w:sz="4" w:space="1" w:color="auto"/>
+        </w:pBdr>
+        <w:tabs>
+          <w:tab w:val="right" w:pos="10627"/>
+        </w:tabs>
+        <w:autoSpaceDE w:val="0"/>
+        <w:autoSpaceDN w:val="0"/>
+        <w:adjustRightInd w:val="0"/>
+        <w:spacing w:after="4" w:line="240" w:lineRule="auto"/>
+        <w:contextualSpacing/>
+        <w:rPr>
+          <w:rFonts w:asciiTheme="majorHAnsi" w:hAnsiTheme="majorHAnsi"/>
+          <w:b/>
+          <w:szCs w:val="24"/>
+        </w:rPr>
+      </w:pPr>
+      <w:r>
+        <w:rPr>
+          <w:rFonts w:asciiTheme="majorHAnsi" w:hAnsiTheme="majorHAnsi"/>
+          <w:b/>
           <w:szCs w:val="24"/>
         </w:rPr>
         <w:t>EXPERIENCE</w:t>
@@ -1483,6 +1559,7 @@
         <w:rPr>
           <w:rFonts w:asciiTheme="majorHAnsi" w:hAnsiTheme="majorHAnsi"/>
           <w:b/>
+          <w:i/>
           <w:sz w:val="20"/>
           <w:szCs w:val="20"/>
         </w:rPr>
@@ -1495,6 +1572,7 @@
           </w:rPr>
           <w:id w:val="1511489990"/>
         </w:sdtPr>
+        <w:sdtEndPr/>
         <w:sdtContent>
           <w:r>
             <w:rPr>
@@ -1518,6 +1596,7 @@
       <w:r>
         <w:rPr>
           <w:rFonts w:asciiTheme="majorHAnsi" w:hAnsiTheme="majorHAnsi"/>
+          <w:i/>
           <w:sz w:val="20"/>
           <w:szCs w:val="20"/>
         </w:rPr>
@@ -1536,6 +1615,7 @@
         <w:contextualSpacing/>
         <w:rPr>
           <w:rFonts w:asciiTheme="majorHAnsi" w:hAnsiTheme="majorHAnsi"/>
+          <w:i/>
           <w:sz w:val="20"/>
           <w:szCs w:val="20"/>
         </w:rPr>
@@ -1567,6 +1647,7 @@
       <w:r>
         <w:rPr>
           <w:rFonts w:asciiTheme="majorHAnsi" w:hAnsiTheme="majorHAnsi"/>
+          <w:i/>
           <w:sz w:val="20"/>
           <w:szCs w:val="20"/>
         </w:rPr>
@@ -1575,6 +1656,7 @@
       <w:r>
         <w:rPr>
           <w:rFonts w:asciiTheme="majorHAnsi" w:eastAsia="ＭＳ 明朝" w:hAnsiTheme="majorHAnsi"/>
+          <w:i/>
           <w:sz w:val="20"/>
         </w:rPr>
         <w:t>—</w:t>
@@ -1582,6 +1664,7 @@
       <w:r>
         <w:rPr>
           <w:rFonts w:asciiTheme="majorHAnsi" w:hAnsiTheme="majorHAnsi"/>
+          <w:i/>
           <w:sz w:val="20"/>
           <w:szCs w:val="20"/>
         </w:rPr>
@@ -1606,7 +1689,21 @@
           <w:rFonts w:asciiTheme="majorHAnsi" w:eastAsia="ＭＳ 明朝" w:hAnsiTheme="majorHAnsi"/>
           <w:sz w:val="20"/>
         </w:rPr>
-        <w:t>Refined Java skills by developing and reengineering software used throughout the company</w:t>
+        <w:t>Developed, reengineered, and improved</w:t>
+      </w:r>
+      <w:r>
+        <w:rPr>
+          <w:rFonts w:asciiTheme="majorHAnsi" w:eastAsia="ＭＳ 明朝" w:hAnsiTheme="majorHAnsi"/>
+          <w:sz w:val="20"/>
+        </w:rPr>
+        <w:t xml:space="preserve"> software used </w:t>
+      </w:r>
+      <w:r>
+        <w:rPr>
+          <w:rFonts w:asciiTheme="majorHAnsi" w:eastAsia="ＭＳ 明朝" w:hAnsiTheme="majorHAnsi"/>
+          <w:sz w:val="20"/>
+        </w:rPr>
+        <w:t>by 1000’s of Agents.</w:t>
       </w:r>
     </w:p>
     <w:p>
@@ -1627,7 +1724,7 @@
           <w:rFonts w:asciiTheme="majorHAnsi" w:eastAsia="ＭＳ 明朝" w:hAnsiTheme="majorHAnsi"/>
           <w:sz w:val="20"/>
         </w:rPr>
-        <w:t>Experienced Industrial level Software Development and Project Management firsthand</w:t>
+        <w:t>Worked as a Software Developer and a Project Manager to developed schemas to solve problems in the Industry.</w:t>
       </w:r>
     </w:p>
     <w:p>
@@ -1651,7 +1748,32 @@
           <w:szCs w:val="19"/>
           <w:shd w:val="clear" w:color="auto" w:fill="FFFFFF"/>
         </w:rPr>
-        <w:t>Sharpened Computer Networking Skills through development on an enterprise scale</w:t>
+        <w:t>Created software in Customer Service Division that saved the company $1000’s and used by 100’s of employees and Agents.</w:t>
+      </w:r>
+    </w:p>
+    <w:p>
+      <w:pPr>
+        <w:pStyle w:val="ListParagraph"/>
+        <w:numPr>
+          <w:ilvl w:val="0"/>
+          <w:numId w:val="23"/>
+        </w:numPr>
+        <w:spacing w:after="4" w:line="240" w:lineRule="auto"/>
+        <w:ind w:right="-180"/>
+        <w:rPr>
+          <w:rFonts w:asciiTheme="majorHAnsi" w:eastAsia="Times New Roman" w:hAnsiTheme="majorHAnsi"/>
+          <w:szCs w:val="20"/>
+        </w:rPr>
+      </w:pPr>
+      <w:r>
+        <w:rPr>
+          <w:rFonts w:asciiTheme="majorHAnsi" w:eastAsia="Times New Roman" w:hAnsiTheme="majorHAnsi"/>
+          <w:color w:val="222222"/>
+          <w:sz w:val="20"/>
+          <w:szCs w:val="19"/>
+          <w:shd w:val="clear" w:color="auto" w:fill="FFFFFF"/>
+        </w:rPr>
+        <w:t>Now working as a Part-time employee while in school to continue developing software and solving problems in the Company.</w:t>
       </w:r>
     </w:p>
     <w:p>
@@ -1667,6 +1789,7 @@
         <w:rPr>
           <w:rFonts w:asciiTheme="majorHAnsi" w:hAnsiTheme="majorHAnsi"/>
           <w:b/>
+          <w:i/>
           <w:sz w:val="20"/>
           <w:szCs w:val="20"/>
         </w:rPr>
@@ -1679,6 +1802,7 @@
           </w:rPr>
           <w:id w:val="-807934939"/>
         </w:sdtPr>
+        <w:sdtEndPr/>
         <w:sdtContent>
           <w:r>
             <w:rPr>
@@ -1702,6 +1826,7 @@
       <w:r>
         <w:rPr>
           <w:rFonts w:asciiTheme="majorHAnsi" w:hAnsiTheme="majorHAnsi"/>
+          <w:i/>
           <w:sz w:val="20"/>
           <w:szCs w:val="20"/>
         </w:rPr>
@@ -1720,6 +1845,7 @@
         <w:contextualSpacing/>
         <w:rPr>
           <w:rFonts w:asciiTheme="majorHAnsi" w:hAnsiTheme="majorHAnsi"/>
+          <w:i/>
           <w:sz w:val="20"/>
           <w:szCs w:val="20"/>
         </w:rPr>
@@ -1743,6 +1869,7 @@
       <w:r>
         <w:rPr>
           <w:rFonts w:asciiTheme="majorHAnsi" w:hAnsiTheme="majorHAnsi"/>
+          <w:i/>
           <w:sz w:val="20"/>
           <w:szCs w:val="20"/>
         </w:rPr>
@@ -1751,6 +1878,7 @@
       <w:r>
         <w:rPr>
           <w:rFonts w:asciiTheme="majorHAnsi" w:eastAsia="ＭＳ 明朝" w:hAnsiTheme="majorHAnsi"/>
+          <w:i/>
           <w:sz w:val="20"/>
         </w:rPr>
         <w:t>—</w:t>
@@ -1758,6 +1886,7 @@
       <w:r>
         <w:rPr>
           <w:rFonts w:asciiTheme="majorHAnsi" w:hAnsiTheme="majorHAnsi"/>
+          <w:i/>
           <w:sz w:val="20"/>
           <w:szCs w:val="20"/>
         </w:rPr>
@@ -1882,7 +2011,6 @@
         <w:rPr>
           <w:rFonts w:asciiTheme="majorHAnsi" w:eastAsia="SimSun" w:hAnsiTheme="majorHAnsi"/>
           <w:b/>
-          <w:sz w:val="20"/>
           <w:szCs w:val="24"/>
           <w:lang w:eastAsia="zh-CN"/>
         </w:rPr>
@@ -1891,7 +2019,6 @@
         <w:rPr>
           <w:rFonts w:asciiTheme="majorHAnsi" w:eastAsia="SimSun" w:hAnsiTheme="majorHAnsi"/>
           <w:b/>
-          <w:sz w:val="20"/>
           <w:szCs w:val="24"/>
           <w:lang w:eastAsia="zh-CN"/>
         </w:rPr>
@@ -1911,6 +2038,7 @@
         <w:rPr>
           <w:rFonts w:asciiTheme="majorHAnsi" w:hAnsiTheme="majorHAnsi"/>
           <w:b/>
+          <w:i/>
           <w:sz w:val="20"/>
           <w:szCs w:val="20"/>
         </w:rPr>
@@ -1923,6 +2051,7 @@
           </w:rPr>
           <w:id w:val="-545449262"/>
         </w:sdtPr>
+        <w:sdtEndPr/>
         <w:sdtContent>
           <w:r>
             <w:rPr>
@@ -1946,6 +2075,7 @@
       <w:r>
         <w:rPr>
           <w:rFonts w:asciiTheme="majorHAnsi" w:hAnsiTheme="majorHAnsi"/>
+          <w:i/>
           <w:sz w:val="20"/>
           <w:szCs w:val="20"/>
         </w:rPr>
@@ -1965,6 +2095,7 @@
         <w:rPr>
           <w:rFonts w:asciiTheme="majorHAnsi" w:hAnsiTheme="majorHAnsi"/>
           <w:b/>
+          <w:i/>
           <w:sz w:val="20"/>
           <w:szCs w:val="20"/>
         </w:rPr>
@@ -1977,6 +2108,7 @@
           </w:rPr>
           <w:id w:val="-195463436"/>
         </w:sdtPr>
+        <w:sdtEndPr/>
         <w:sdtContent>
           <w:r>
             <w:rPr>
@@ -2000,6 +2132,7 @@
       <w:r>
         <w:rPr>
           <w:rFonts w:asciiTheme="majorHAnsi" w:hAnsiTheme="majorHAnsi"/>
+          <w:i/>
           <w:sz w:val="20"/>
           <w:szCs w:val="20"/>
         </w:rPr>
@@ -2057,6 +2190,7 @@
         <w:rPr>
           <w:rFonts w:asciiTheme="majorHAnsi" w:hAnsiTheme="majorHAnsi"/>
           <w:b/>
+          <w:i/>
           <w:sz w:val="20"/>
           <w:szCs w:val="20"/>
         </w:rPr>
@@ -2069,6 +2203,7 @@
           </w:rPr>
           <w:id w:val="204066693"/>
         </w:sdtPr>
+        <w:sdtEndPr/>
         <w:sdtContent>
           <w:r>
             <w:rPr>
@@ -2092,6 +2227,7 @@
       <w:r>
         <w:rPr>
           <w:rFonts w:asciiTheme="majorHAnsi" w:hAnsiTheme="majorHAnsi"/>
+          <w:i/>
           <w:sz w:val="20"/>
           <w:szCs w:val="20"/>
         </w:rPr>
@@ -2107,6 +2243,7 @@
         <w:contextualSpacing/>
         <w:rPr>
           <w:rFonts w:asciiTheme="majorHAnsi" w:hAnsiTheme="majorHAnsi"/>
+          <w:i/>
           <w:sz w:val="20"/>
           <w:szCs w:val="20"/>
         </w:rPr>
@@ -2126,11 +2263,20 @@
           <w:szCs w:val="20"/>
         </w:rPr>
         <w:tab/>
+      </w:r>
+      <w:r>
+        <w:rPr>
+          <w:rFonts w:asciiTheme="majorHAnsi" w:hAnsiTheme="majorHAnsi"/>
+          <w:i/>
+          <w:sz w:val="20"/>
+          <w:szCs w:val="20"/>
+        </w:rPr>
         <w:t>January 2016</w:t>
       </w:r>
       <w:r>
         <w:rPr>
           <w:rFonts w:asciiTheme="majorHAnsi" w:eastAsia="ＭＳ 明朝" w:hAnsiTheme="majorHAnsi"/>
+          <w:i/>
           <w:sz w:val="20"/>
         </w:rPr>
         <w:t>—</w:t>
@@ -2138,6 +2284,7 @@
       <w:r>
         <w:rPr>
           <w:rFonts w:asciiTheme="majorHAnsi" w:hAnsiTheme="majorHAnsi"/>
+          <w:i/>
           <w:sz w:val="20"/>
           <w:szCs w:val="20"/>
         </w:rPr>
@@ -2181,6 +2328,7 @@
         <w:rPr>
           <w:rFonts w:asciiTheme="majorHAnsi" w:hAnsiTheme="majorHAnsi"/>
           <w:b/>
+          <w:i/>
           <w:sz w:val="20"/>
           <w:szCs w:val="20"/>
         </w:rPr>
@@ -2193,6 +2341,7 @@
           </w:rPr>
           <w:id w:val="-1623068966"/>
         </w:sdtPr>
+        <w:sdtEndPr/>
         <w:sdtContent>
           <w:r>
             <w:rPr>
@@ -2216,6 +2365,7 @@
       <w:r>
         <w:rPr>
           <w:rFonts w:asciiTheme="majorHAnsi" w:hAnsiTheme="majorHAnsi"/>
+          <w:i/>
           <w:sz w:val="20"/>
           <w:szCs w:val="20"/>
         </w:rPr>
@@ -2231,6 +2381,7 @@
         <w:contextualSpacing/>
         <w:rPr>
           <w:rFonts w:asciiTheme="majorHAnsi" w:hAnsiTheme="majorHAnsi"/>
+          <w:i/>
           <w:sz w:val="20"/>
           <w:szCs w:val="20"/>
         </w:rPr>
@@ -2250,6 +2401,14 @@
           <w:szCs w:val="20"/>
         </w:rPr>
         <w:tab/>
+      </w:r>
+      <w:r>
+        <w:rPr>
+          <w:rFonts w:asciiTheme="majorHAnsi" w:hAnsiTheme="majorHAnsi"/>
+          <w:i/>
+          <w:sz w:val="20"/>
+          <w:szCs w:val="20"/>
+        </w:rPr>
         <w:t>March 2016</w:t>
       </w:r>
     </w:p>
@@ -2310,6 +2469,7 @@
         <w:contextualSpacing/>
         <w:rPr>
           <w:rFonts w:asciiTheme="majorHAnsi" w:hAnsiTheme="majorHAnsi"/>
+          <w:i/>
           <w:sz w:val="20"/>
           <w:szCs w:val="20"/>
         </w:rPr>
@@ -2322,6 +2482,7 @@
           </w:rPr>
           <w:id w:val="704996473"/>
         </w:sdtPr>
+        <w:sdtEndPr/>
         <w:sdtContent>
           <w:r>
             <w:rPr>
@@ -2345,6 +2506,7 @@
       <w:r>
         <w:rPr>
           <w:rFonts w:asciiTheme="majorHAnsi" w:hAnsiTheme="majorHAnsi"/>
+          <w:i/>
           <w:sz w:val="20"/>
           <w:szCs w:val="20"/>
         </w:rPr>
@@ -2364,6 +2526,7 @@
         <w:rPr>
           <w:rFonts w:asciiTheme="majorHAnsi" w:hAnsiTheme="majorHAnsi"/>
           <w:b/>
+          <w:i/>
           <w:sz w:val="20"/>
           <w:szCs w:val="20"/>
         </w:rPr>
@@ -2376,6 +2539,7 @@
           </w:rPr>
           <w:id w:val="659975268"/>
         </w:sdtPr>
+        <w:sdtEndPr/>
         <w:sdtContent>
           <w:r>
             <w:rPr>
@@ -2399,6 +2563,7 @@
       <w:r>
         <w:rPr>
           <w:rFonts w:asciiTheme="majorHAnsi" w:hAnsiTheme="majorHAnsi"/>
+          <w:i/>
           <w:sz w:val="20"/>
           <w:szCs w:val="20"/>
         </w:rPr>
@@ -2475,6 +2640,7 @@
         <w:rPr>
           <w:rFonts w:asciiTheme="majorHAnsi" w:hAnsiTheme="majorHAnsi"/>
           <w:b/>
+          <w:i/>
           <w:sz w:val="20"/>
           <w:szCs w:val="20"/>
         </w:rPr>
@@ -2487,6 +2653,7 @@
           </w:rPr>
           <w:id w:val="-53387373"/>
         </w:sdtPr>
+        <w:sdtEndPr/>
         <w:sdtContent>
           <w:r>
             <w:rPr>
@@ -2510,6 +2677,7 @@
       <w:r>
         <w:rPr>
           <w:rFonts w:asciiTheme="majorHAnsi" w:hAnsiTheme="majorHAnsi"/>
+          <w:i/>
           <w:sz w:val="20"/>
           <w:szCs w:val="20"/>
         </w:rPr>
@@ -2525,6 +2693,7 @@
         <w:contextualSpacing/>
         <w:rPr>
           <w:rFonts w:asciiTheme="majorHAnsi" w:hAnsiTheme="majorHAnsi"/>
+          <w:i/>
           <w:sz w:val="20"/>
           <w:szCs w:val="20"/>
         </w:rPr>
@@ -2544,11 +2713,20 @@
           <w:szCs w:val="20"/>
         </w:rPr>
         <w:tab/>
+      </w:r>
+      <w:r>
+        <w:rPr>
+          <w:rFonts w:asciiTheme="majorHAnsi" w:hAnsiTheme="majorHAnsi"/>
+          <w:i/>
+          <w:sz w:val="20"/>
+          <w:szCs w:val="20"/>
+        </w:rPr>
         <w:t>August 2012</w:t>
       </w:r>
       <w:r>
         <w:rPr>
           <w:rFonts w:asciiTheme="majorHAnsi" w:eastAsia="ＭＳ 明朝" w:hAnsiTheme="majorHAnsi"/>
+          <w:i/>
           <w:sz w:val="20"/>
         </w:rPr>
         <w:t>—</w:t>
@@ -2556,6 +2734,7 @@
       <w:r>
         <w:rPr>
           <w:rFonts w:asciiTheme="majorHAnsi" w:hAnsiTheme="majorHAnsi"/>
+          <w:i/>
           <w:sz w:val="20"/>
           <w:szCs w:val="20"/>
         </w:rPr>
@@ -2663,6 +2842,7 @@
       <w:r>
         <w:rPr>
           <w:rFonts w:asciiTheme="majorHAnsi" w:eastAsia="ＭＳ 明朝" w:hAnsiTheme="majorHAnsi"/>
+          <w:i/>
           <w:sz w:val="20"/>
         </w:rPr>
         <w:t>Johns Hopkins University, Applied Science Lab</w:t>
@@ -2670,6 +2850,7 @@
       <w:r>
         <w:rPr>
           <w:rFonts w:asciiTheme="majorHAnsi" w:eastAsia="ＭＳ 明朝" w:hAnsiTheme="majorHAnsi"/>
+          <w:i/>
           <w:sz w:val="20"/>
         </w:rPr>
         <w:tab/>
@@ -2677,6 +2858,7 @@
       <w:r>
         <w:rPr>
           <w:rFonts w:asciiTheme="majorHAnsi" w:eastAsia="ＭＳ 明朝" w:hAnsiTheme="majorHAnsi"/>
+          <w:i/>
           <w:sz w:val="20"/>
         </w:rPr>
         <w:tab/>
@@ -2684,6 +2866,7 @@
       <w:r>
         <w:rPr>
           <w:rFonts w:asciiTheme="majorHAnsi" w:eastAsia="ＭＳ 明朝" w:hAnsiTheme="majorHAnsi"/>
+          <w:i/>
           <w:sz w:val="20"/>
         </w:rPr>
         <w:tab/>
@@ -2692,6 +2875,7 @@
       <w:r>
         <w:rPr>
           <w:rFonts w:asciiTheme="majorHAnsi" w:eastAsia="ＭＳ 明朝" w:hAnsiTheme="majorHAnsi"/>
+          <w:i/>
           <w:sz w:val="20"/>
         </w:rPr>
         <w:t>April 2014</w:t>
@@ -2765,7 +2949,7 @@
     </w:p>
     <w:sectPr>
       <w:pgSz w:w="12240" w:h="15840"/>
-      <w:pgMar w:top="180" w:right="720" w:bottom="810" w:left="720" w:header="720" w:footer="720" w:gutter="0"/>
+      <w:pgMar w:top="90" w:right="720" w:bottom="90" w:left="720" w:header="720" w:footer="720" w:gutter="0"/>
       <w:cols w:space="720"/>
       <w:docGrid w:linePitch="360"/>
     </w:sectPr>
@@ -5921,7 +6105,6 @@
   <w:style w:type="character" w:default="1" w:styleId="DefaultParagraphFont">
     <w:name w:val="Default Paragraph Font"/>
     <w:uiPriority w:val="1"/>
-    <w:semiHidden/>
     <w:unhideWhenUsed/>
   </w:style>
   <w:style w:type="table" w:default="1" w:styleId="TableNormal">
@@ -6463,7 +6646,6 @@
   <w:style w:type="character" w:default="1" w:styleId="DefaultParagraphFont">
     <w:name w:val="Default Paragraph Font"/>
     <w:uiPriority w:val="1"/>
-    <w:semiHidden/>
     <w:unhideWhenUsed/>
   </w:style>
   <w:style w:type="table" w:default="1" w:styleId="TableNormal">
@@ -7102,7 +7284,7 @@
 </file>
 
 <file path=customXml/itemProps1.xml><?xml version="1.0" encoding="utf-8"?>
-<ds:datastoreItem xmlns:ds="http://schemas.openxmlformats.org/officeDocument/2006/customXml" ds:itemID="{06AFDDFA-040A-7141-BE90-19F8F0726EDF}">
+<ds:datastoreItem xmlns:ds="http://schemas.openxmlformats.org/officeDocument/2006/customXml" ds:itemID="{4F19B210-88C0-DE4B-8A01-2982A90A7FDA}">
   <ds:schemaRefs>
     <ds:schemaRef ds:uri="http://schemas.openxmlformats.org/officeDocument/2006/bibliography"/>
   </ds:schemaRefs>

</xml_diff>